<commit_message>
feat[docs,data,eda,src,tests]: Completed notebook analysis
</commit_message>
<xml_diff>
--- a/docs/_tasks/D502 Capstone Approval Form v2.docx
+++ b/docs/_tasks/D502 Capstone Approval Form v2.docx
@@ -549,42 +549,71 @@
             <w:sz w:val="20"/>
             <w:szCs w:val="20"/>
           </w:rPr>
-          <w:t>Realistic Loan Approval Dataset | US &amp; Canada</w:t>
+          <w:t>Realistic Loan Approval Dataset | US &amp; Canada (Kaggle)</w:t>
         </w:r>
-        <w:r>
+      </w:hyperlink>
+      <w:r>
+        <w:rPr>
+          <w:rFonts w:ascii="Verdana" w:hAnsi="Verdana" w:cs="Calibri"/>
+          <w:sz w:val="20"/>
+          <w:szCs w:val="20"/>
+        </w:rPr>
+        <w:t xml:space="preserve"> </w:t>
+      </w:r>
+      <w:sdt>
+        <w:sdtPr>
           <w:rPr>
-            <w:rStyle w:val="Hyperlink"/>
             <w:rFonts w:ascii="Verdana" w:hAnsi="Verdana" w:cs="Calibri"/>
             <w:sz w:val="20"/>
             <w:szCs w:val="20"/>
           </w:rPr>
-          <w:t xml:space="preserve"> (Kaggle)</w:t>
-        </w:r>
-      </w:hyperlink>
-      <w:r>
-        <w:rPr>
-          <w:rFonts w:ascii="Verdana" w:hAnsi="Verdana" w:cs="Calibri"/>
-          <w:sz w:val="20"/>
-          <w:szCs w:val="20"/>
-        </w:rPr>
-        <w:t xml:space="preserve"> (</w:t>
-      </w:r>
-      <w:r>
-        <w:rPr>
-          <w:rFonts w:ascii="Verdana" w:hAnsi="Verdana" w:cs="Calibri"/>
-          <w:sz w:val="20"/>
-          <w:szCs w:val="20"/>
-        </w:rPr>
-        <w:t>https://www.kaggle.com/datasets/parthpatel2130/realistic-loan-approval-dataset-us-and-canada/data</w:t>
-      </w:r>
-      <w:r>
-        <w:rPr>
-          <w:rFonts w:ascii="Verdana" w:hAnsi="Verdana" w:cs="Calibri"/>
-          <w:sz w:val="20"/>
-          <w:szCs w:val="20"/>
-        </w:rPr>
-        <w:t>)</w:t>
-      </w:r>
+          <w:id w:val="1720169008"/>
+          <w:citation/>
+        </w:sdtPr>
+        <w:sdtContent>
+          <w:r>
+            <w:rPr>
+              <w:rFonts w:ascii="Verdana" w:hAnsi="Verdana" w:cs="Calibri"/>
+              <w:sz w:val="20"/>
+              <w:szCs w:val="20"/>
+            </w:rPr>
+            <w:fldChar w:fldCharType="begin"/>
+          </w:r>
+          <w:r>
+            <w:rPr>
+              <w:rFonts w:ascii="Verdana" w:hAnsi="Verdana" w:cs="Calibri"/>
+              <w:sz w:val="20"/>
+              <w:szCs w:val="20"/>
+            </w:rPr>
+            <w:instrText xml:space="preserve"> CITATION Pat25 \l 1033 </w:instrText>
+          </w:r>
+          <w:r>
+            <w:rPr>
+              <w:rFonts w:ascii="Verdana" w:hAnsi="Verdana" w:cs="Calibri"/>
+              <w:sz w:val="20"/>
+              <w:szCs w:val="20"/>
+            </w:rPr>
+            <w:fldChar w:fldCharType="separate"/>
+          </w:r>
+          <w:r>
+            <w:rPr>
+              <w:rFonts w:ascii="Verdana" w:hAnsi="Verdana" w:cs="Calibri"/>
+              <w:noProof/>
+              <w:sz w:val="20"/>
+              <w:szCs w:val="20"/>
+            </w:rPr>
+            <w:t>(Patel 2025)</w:t>
+          </w:r>
+          <w:r>
+            <w:rPr>
+              <w:rFonts w:ascii="Verdana" w:hAnsi="Verdana" w:cs="Calibri"/>
+              <w:sz w:val="20"/>
+              <w:szCs w:val="20"/>
+            </w:rPr>
+            <w:fldChar w:fldCharType="end"/>
+          </w:r>
+        </w:sdtContent>
+      </w:sdt>
     </w:p>
     <w:p>
       <w:pPr>
@@ -827,6 +856,7 @@
           <w:sz w:val="20"/>
           <w:szCs w:val="20"/>
         </w:rPr>
+        <w:lastRenderedPageBreak/>
         <w:t>Justification of Tools/Techniques</w:t>
       </w:r>
       <w:proofErr w:type="gramStart"/>
@@ -1292,34 +1322,103 @@
         </w:rPr>
       </w:pPr>
     </w:p>
-    <w:p>
-      <w:pPr>
-        <w:spacing w:after="0" w:line="240" w:lineRule="auto"/>
-        <w:rPr>
-          <w:rFonts w:ascii="Verdana" w:hAnsi="Verdana" w:cs="Calibri"/>
-          <w:sz w:val="20"/>
-          <w:szCs w:val="20"/>
-        </w:rPr>
-      </w:pPr>
-      <w:r>
-        <w:rPr>
-          <w:rFonts w:ascii="Verdana" w:hAnsi="Verdana" w:cs="Calibri"/>
-          <w:b/>
-          <w:bCs/>
-          <w:sz w:val="20"/>
-          <w:szCs w:val="20"/>
-        </w:rPr>
-        <w:t>Sources:</w:t>
-      </w:r>
-      <w:r>
-        <w:rPr>
-          <w:rFonts w:ascii="Verdana" w:hAnsi="Verdana" w:cs="Calibri"/>
-          <w:sz w:val="20"/>
-          <w:szCs w:val="20"/>
-        </w:rPr>
-        <w:t xml:space="preserve"> </w:t>
-      </w:r>
-    </w:p>
+    <w:sdt>
+      <w:sdtPr>
+        <w:id w:val="1733581672"/>
+        <w:docPartObj>
+          <w:docPartGallery w:val="Bibliographies"/>
+          <w:docPartUnique/>
+        </w:docPartObj>
+      </w:sdtPr>
+      <w:sdtEndPr>
+        <w:rPr>
+          <w:rFonts w:ascii="Calibri" w:eastAsia="Calibri" w:hAnsi="Calibri"/>
+          <w:b w:val="0"/>
+          <w:bCs w:val="0"/>
+          <w:kern w:val="0"/>
+          <w:sz w:val="22"/>
+          <w:szCs w:val="22"/>
+        </w:rPr>
+      </w:sdtEndPr>
+      <w:sdtContent>
+        <w:p>
+          <w:pPr>
+            <w:pStyle w:val="Heading1"/>
+            <w:rPr>
+              <w:rFonts w:ascii="Verdana" w:hAnsi="Verdana"/>
+              <w:sz w:val="22"/>
+              <w:szCs w:val="22"/>
+            </w:rPr>
+          </w:pPr>
+          <w:r>
+            <w:rPr>
+              <w:rFonts w:ascii="Verdana" w:hAnsi="Verdana"/>
+              <w:sz w:val="22"/>
+              <w:szCs w:val="22"/>
+            </w:rPr>
+            <w:t>Sources</w:t>
+          </w:r>
+        </w:p>
+        <w:sdt>
+          <w:sdtPr>
+            <w:id w:val="-573587230"/>
+            <w:bibliography/>
+          </w:sdtPr>
+          <w:sdtContent>
+            <w:p>
+              <w:pPr>
+                <w:pStyle w:val="Bibliography"/>
+                <w:ind w:left="720" w:hanging="720"/>
+                <w:rPr>
+                  <w:noProof/>
+                  <w:sz w:val="24"/>
+                  <w:szCs w:val="24"/>
+                </w:rPr>
+              </w:pPr>
+              <w:r>
+                <w:fldChar w:fldCharType="begin"/>
+              </w:r>
+              <w:r>
+                <w:instrText xml:space="preserve"> BIBLIOGRAPHY </w:instrText>
+              </w:r>
+              <w:r>
+                <w:fldChar w:fldCharType="separate"/>
+              </w:r>
+              <w:r>
+                <w:rPr>
+                  <w:noProof/>
+                </w:rPr>
+                <w:t xml:space="preserve">Patel, Parth. 2025. </w:t>
+              </w:r>
+              <w:r>
+                <w:rPr>
+                  <w:i/>
+                  <w:iCs/>
+                  <w:noProof/>
+                </w:rPr>
+                <w:t>Realistic Loan Approval Dataset | US &amp; Canada.</w:t>
+              </w:r>
+              <w:r>
+                <w:rPr>
+                  <w:noProof/>
+                </w:rPr>
+                <w:t xml:space="preserve"> 11 1. Accessed 12 1, 2025. https://www.kaggle.com/datasets/parthpatel2130/realistic-loan-approval-dataset-us-and-canada/data.</w:t>
+              </w:r>
+            </w:p>
+            <w:p>
+              <w:r>
+                <w:rPr>
+                  <w:b/>
+                  <w:bCs/>
+                  <w:noProof/>
+                </w:rPr>
+                <w:fldChar w:fldCharType="end"/>
+              </w:r>
+            </w:p>
+          </w:sdtContent>
+        </w:sdt>
+      </w:sdtContent>
+    </w:sdt>
     <w:p>
       <w:pPr>
         <w:spacing w:after="0" w:line="240" w:lineRule="auto"/>
@@ -1590,6 +1689,7 @@
           <w:sz w:val="20"/>
           <w:szCs w:val="20"/>
         </w:rPr>
+        <w:lastRenderedPageBreak/>
         <w:t>The capstone topic is approved by a course instructor.</w:t>
       </w:r>
     </w:p>
@@ -1679,7 +1779,6 @@
           <w:sz w:val="20"/>
           <w:szCs w:val="20"/>
         </w:rPr>
-        <w:lastRenderedPageBreak/>
         <w:t>_________________________________________________________________</w:t>
       </w:r>
     </w:p>
@@ -2951,6 +3050,7 @@
   <w:style w:type="character" w:default="1" w:styleId="DefaultParagraphFont">
     <w:name w:val="Default Paragraph Font"/>
     <w:uiPriority w:val="1"/>
+    <w:semiHidden/>
     <w:unhideWhenUsed/>
   </w:style>
   <w:style w:type="table" w:default="1" w:styleId="TableNormal">
@@ -3119,6 +3219,7 @@
   <w:style w:type="character" w:customStyle="1" w:styleId="Heading1Char">
     <w:name w:val="Heading 1 Char"/>
     <w:basedOn w:val="DefaultParagraphFont"/>
+    <w:uiPriority w:val="9"/>
     <w:rPr>
       <w:rFonts w:ascii="Times New Roman" w:eastAsia="Times New Roman" w:hAnsi="Times New Roman" w:cs="Times New Roman"/>
       <w:b/>
@@ -3141,6 +3242,14 @@
       <w:sz w:val="26"/>
       <w:szCs w:val="26"/>
     </w:rPr>
+  </w:style>
+  <w:style w:type="paragraph" w:styleId="Bibliography">
+    <w:name w:val="Bibliography"/>
+    <w:basedOn w:val="Normal"/>
+    <w:next w:val="Normal"/>
+    <w:uiPriority w:val="37"/>
+    <w:unhideWhenUsed/>
+    <w:rsid w:val="00564F6E"/>
   </w:style>
 </w:styles>
 </file>

</xml_diff>